<commit_message>
Updates to the Python Notebook
06/02/2022 17:55
</commit_message>
<xml_diff>
--- a/Report/UCDPA_CharlotteMcCarthy.docx
+++ b/Report/UCDPA_CharlotteMcCarthy.docx
@@ -3,21 +3,81 @@
 <w:document xmlns:wpc="http://schemas.microsoft.com/office/word/2010/wordprocessingCanvas" xmlns:cx="http://schemas.microsoft.com/office/drawing/2014/chartex" xmlns:cx1="http://schemas.microsoft.com/office/drawing/2015/9/8/chartex" xmlns:cx2="http://schemas.microsoft.com/office/drawing/2015/10/21/chartex" xmlns:cx3="http://schemas.microsoft.com/office/drawing/2016/5/9/chartex" xmlns:cx4="http://schemas.microsoft.com/office/drawing/2016/5/10/chartex" xmlns:cx5="http://schemas.microsoft.com/office/drawing/2016/5/11/chartex" xmlns:cx6="http://schemas.microsoft.com/office/drawing/2016/5/12/chartex" xmlns:cx7="http://schemas.microsoft.com/office/drawing/2016/5/13/chartex" xmlns:cx8="http://schemas.microsoft.com/office/drawing/2016/5/14/chartex" xmlns:mc="http://schemas.openxmlformats.org/markup-compatibility/2006" xmlns:aink="http://schemas.microsoft.com/office/drawing/2016/ink" xmlns:am3d="http://schemas.microsoft.com/office/drawing/2017/model3d" xmlns:o="urn:schemas-microsoft-com:office:office" xmlns:r="http://schemas.openxmlformats.org/officeDocument/2006/relationships" xmlns:m="http://schemas.openxmlformats.org/officeDocument/2006/math" xmlns:v="urn:schemas-microsoft-com:vml" xmlns:wp14="http://schemas.microsoft.com/office/word/2010/wordprocessingDrawing" xmlns:wp="http://schemas.openxmlformats.org/drawingml/2006/wordprocessingDrawing" xmlns:w10="urn:schemas-microsoft-com:office:word" xmlns:w="http://schemas.openxmlformats.org/wordprocessingml/2006/main" xmlns:w14="http://schemas.microsoft.com/office/word/2010/wordml" xmlns:w15="http://schemas.microsoft.com/office/word/2012/wordml" xmlns:w16cex="http://schemas.microsoft.com/office/word/2018/wordml/cex" xmlns:w16cid="http://schemas.microsoft.com/office/word/2016/wordml/cid" xmlns:w16="http://schemas.microsoft.com/office/word/2018/wordml" xmlns:w16se="http://schemas.microsoft.com/office/word/2015/wordml/symex" xmlns:wpg="http://schemas.microsoft.com/office/word/2010/wordprocessingGroup" xmlns:wpi="http://schemas.microsoft.com/office/word/2010/wordprocessingInk" xmlns:wne="http://schemas.microsoft.com/office/word/2006/wordml" xmlns:wps="http://schemas.microsoft.com/office/word/2010/wordprocessingShape" mc:Ignorable="w14 w15 w16se w16cid w16 w16cex wp14">
   <w:body>
     <w:p>
-      <w:r>
-        <w:t>Project Report</w:t>
-      </w:r>
-    </w:p>
-    <w:p>
+      <w:pPr>
+        <w:pStyle w:val="Heading1"/>
+      </w:pPr>
+      <w:r>
+        <w:t>UCD PA: Data Analytics for Business – Final Project</w:t>
+      </w:r>
+    </w:p>
+    <w:p>
+      <w:pPr>
+        <w:pStyle w:val="Subtitle"/>
+        <w:spacing w:line="240" w:lineRule="auto"/>
+        <w:contextualSpacing/>
+      </w:pPr>
+      <w:r>
+        <w:t>Charlotte McCarthy</w:t>
+      </w:r>
+    </w:p>
+    <w:p>
+      <w:pPr>
+        <w:pStyle w:val="Subtitle"/>
+        <w:spacing w:line="240" w:lineRule="auto"/>
+        <w:contextualSpacing/>
+      </w:pPr>
+      <w:r>
+        <w:t>10/02/2022</w:t>
+      </w:r>
+    </w:p>
+    <w:p>
+      <w:pPr>
+        <w:pStyle w:val="Heading2"/>
+      </w:pPr>
+    </w:p>
+    <w:p>
+      <w:pPr>
+        <w:pStyle w:val="Heading2"/>
+      </w:pPr>
       <w:r>
         <w:t>GitHub URL</w:t>
       </w:r>
     </w:p>
     <w:p>
-      <w:r>
-        <w:t>(insert URL here)</w:t>
-      </w:r>
-    </w:p>
-    <w:p>
+      <w:pPr>
+        <w:pStyle w:val="Heading2"/>
+        <w:rPr>
+          <w:rFonts w:asciiTheme="minorHAnsi" w:eastAsiaTheme="minorHAnsi" w:hAnsiTheme="minorHAnsi" w:cstheme="minorBidi"/>
+          <w:color w:val="auto"/>
+          <w:sz w:val="22"/>
+          <w:szCs w:val="22"/>
+        </w:rPr>
+      </w:pPr>
+      <w:r>
+        <w:rPr>
+          <w:rFonts w:asciiTheme="minorHAnsi" w:eastAsiaTheme="minorHAnsi" w:hAnsiTheme="minorHAnsi" w:cstheme="minorBidi"/>
+          <w:color w:val="auto"/>
+          <w:sz w:val="22"/>
+          <w:szCs w:val="22"/>
+        </w:rPr>
+        <w:t>https://github.com/CharlottePPB/UDCPA_CharlotteMcCarthy</w:t>
+      </w:r>
+    </w:p>
+    <w:p>
+      <w:pPr>
+        <w:pStyle w:val="Heading2"/>
+        <w:rPr>
+          <w:rFonts w:asciiTheme="minorHAnsi" w:eastAsiaTheme="minorHAnsi" w:hAnsiTheme="minorHAnsi" w:cstheme="minorBidi"/>
+          <w:color w:val="auto"/>
+          <w:sz w:val="22"/>
+          <w:szCs w:val="22"/>
+        </w:rPr>
+      </w:pPr>
+    </w:p>
+    <w:p>
+      <w:pPr>
+        <w:pStyle w:val="Heading2"/>
+      </w:pPr>
       <w:r>
         <w:t>Abstract</w:t>
       </w:r>
@@ -28,6 +88,9 @@
       </w:r>
     </w:p>
     <w:p>
+      <w:pPr>
+        <w:pStyle w:val="Heading2"/>
+      </w:pPr>
       <w:r>
         <w:t>Introduction</w:t>
       </w:r>
@@ -38,16 +101,1513 @@
       </w:r>
     </w:p>
     <w:p>
+      <w:pPr>
+        <w:pStyle w:val="Heading2"/>
+      </w:pPr>
       <w:r>
         <w:t>Dataset</w:t>
       </w:r>
     </w:p>
     <w:p>
       <w:r>
-        <w:t>(Provide a description of your dataset and source. Also justify why you chose this source)</w:t>
-      </w:r>
-    </w:p>
-    <w:p>
+        <w:t xml:space="preserve">The dataset chosen for this project came from Kaggle. I chose this dataset because it was opensource and came from a real supermarket company. The one disadvantage of this dataset is the limited number of rows, just 1000. A full dataset capturing the same information would likely have millions of rows. </w:t>
+      </w:r>
+    </w:p>
+    <w:p>
+      <w:r>
+        <w:t>The dataset captures purchases across three branches of a large supermarket chain</w:t>
+      </w:r>
+      <w:r>
+        <w:t>. It</w:t>
+      </w:r>
+      <w:r>
+        <w:t xml:space="preserve"> contains a mix of customer data, like which branch the customer visited and whether they’re a member of the supermarket loyalty scheme, and transaction data, like what the customer purchased and how much profit the supermarket made. </w:t>
+      </w:r>
+    </w:p>
+    <w:p/>
+    <w:tbl>
+      <w:tblPr>
+        <w:tblStyle w:val="PlainTable4"/>
+        <w:tblW w:w="5670" w:type="dxa"/>
+        <w:jc w:val="center"/>
+        <w:tblLook w:val="06A0" w:firstRow="1" w:lastRow="0" w:firstColumn="1" w:lastColumn="0" w:noHBand="1" w:noVBand="1"/>
+      </w:tblPr>
+      <w:tblGrid>
+        <w:gridCol w:w="1701"/>
+        <w:gridCol w:w="3969"/>
+      </w:tblGrid>
+      <w:tr>
+        <w:trPr>
+          <w:cnfStyle w:val="100000000000" w:firstRow="1" w:lastRow="0" w:firstColumn="0" w:lastColumn="0" w:oddVBand="0" w:evenVBand="0" w:oddHBand="0" w:evenHBand="0" w:firstRowFirstColumn="0" w:firstRowLastColumn="0" w:lastRowFirstColumn="0" w:lastRowLastColumn="0"/>
+          <w:jc w:val="center"/>
+        </w:trPr>
+        <w:tc>
+          <w:tcPr>
+            <w:cnfStyle w:val="001000000000" w:firstRow="0" w:lastRow="0" w:firstColumn="1" w:lastColumn="0" w:oddVBand="0" w:evenVBand="0" w:oddHBand="0" w:evenHBand="0" w:firstRowFirstColumn="0" w:firstRowLastColumn="0" w:lastRowFirstColumn="0" w:lastRowLastColumn="0"/>
+            <w:tcW w:w="1701" w:type="dxa"/>
+            <w:tcBorders>
+              <w:top w:val="single" w:sz="6" w:space="0" w:color="auto"/>
+              <w:left w:val="single" w:sz="6" w:space="0" w:color="auto"/>
+              <w:bottom w:val="single" w:sz="4" w:space="0" w:color="auto"/>
+              <w:right w:val="single" w:sz="6" w:space="0" w:color="auto"/>
+            </w:tcBorders>
+            <w:vAlign w:val="center"/>
+          </w:tcPr>
+          <w:p>
+            <w:pPr>
+              <w:jc w:val="center"/>
+            </w:pPr>
+            <w:r>
+              <w:t>Column</w:t>
+            </w:r>
+          </w:p>
+        </w:tc>
+        <w:tc>
+          <w:tcPr>
+            <w:tcW w:w="3969" w:type="dxa"/>
+            <w:tcBorders>
+              <w:top w:val="single" w:sz="6" w:space="0" w:color="auto"/>
+              <w:left w:val="single" w:sz="6" w:space="0" w:color="auto"/>
+              <w:bottom w:val="single" w:sz="4" w:space="0" w:color="auto"/>
+              <w:right w:val="single" w:sz="6" w:space="0" w:color="auto"/>
+            </w:tcBorders>
+            <w:vAlign w:val="center"/>
+          </w:tcPr>
+          <w:p>
+            <w:pPr>
+              <w:jc w:val="center"/>
+              <w:cnfStyle w:val="100000000000" w:firstRow="1" w:lastRow="0" w:firstColumn="0" w:lastColumn="0" w:oddVBand="0" w:evenVBand="0" w:oddHBand="0" w:evenHBand="0" w:firstRowFirstColumn="0" w:firstRowLastColumn="0" w:lastRowFirstColumn="0" w:lastRowLastColumn="0"/>
+            </w:pPr>
+            <w:r>
+              <w:t>Description</w:t>
+            </w:r>
+          </w:p>
+        </w:tc>
+      </w:tr>
+      <w:tr>
+        <w:trPr>
+          <w:jc w:val="center"/>
+        </w:trPr>
+        <w:tc>
+          <w:tcPr>
+            <w:cnfStyle w:val="001000000000" w:firstRow="0" w:lastRow="0" w:firstColumn="1" w:lastColumn="0" w:oddVBand="0" w:evenVBand="0" w:oddHBand="0" w:evenHBand="0" w:firstRowFirstColumn="0" w:firstRowLastColumn="0" w:lastRowFirstColumn="0" w:lastRowLastColumn="0"/>
+            <w:tcW w:w="1701" w:type="dxa"/>
+            <w:tcBorders>
+              <w:top w:val="single" w:sz="4" w:space="0" w:color="auto"/>
+              <w:left w:val="single" w:sz="6" w:space="0" w:color="auto"/>
+              <w:right w:val="single" w:sz="6" w:space="0" w:color="auto"/>
+            </w:tcBorders>
+            <w:vAlign w:val="center"/>
+          </w:tcPr>
+          <w:p>
+            <w:pPr>
+              <w:jc w:val="center"/>
+              <w:rPr>
+                <w:b w:val="0"/>
+                <w:bCs w:val="0"/>
+                <w:sz w:val="18"/>
+                <w:szCs w:val="18"/>
+              </w:rPr>
+            </w:pPr>
+            <w:r>
+              <w:rPr>
+                <w:b w:val="0"/>
+                <w:bCs w:val="0"/>
+                <w:sz w:val="18"/>
+                <w:szCs w:val="18"/>
+              </w:rPr>
+              <w:t>Invoice ID</w:t>
+            </w:r>
+          </w:p>
+        </w:tc>
+        <w:tc>
+          <w:tcPr>
+            <w:tcW w:w="3969" w:type="dxa"/>
+            <w:tcBorders>
+              <w:top w:val="single" w:sz="4" w:space="0" w:color="auto"/>
+              <w:left w:val="single" w:sz="6" w:space="0" w:color="auto"/>
+              <w:right w:val="single" w:sz="6" w:space="0" w:color="auto"/>
+            </w:tcBorders>
+            <w:vAlign w:val="center"/>
+          </w:tcPr>
+          <w:p>
+            <w:pPr>
+              <w:jc w:val="center"/>
+              <w:cnfStyle w:val="000000000000" w:firstRow="0" w:lastRow="0" w:firstColumn="0" w:lastColumn="0" w:oddVBand="0" w:evenVBand="0" w:oddHBand="0" w:evenHBand="0" w:firstRowFirstColumn="0" w:firstRowLastColumn="0" w:lastRowFirstColumn="0" w:lastRowLastColumn="0"/>
+              <w:rPr>
+                <w:sz w:val="18"/>
+                <w:szCs w:val="18"/>
+              </w:rPr>
+            </w:pPr>
+            <w:r>
+              <w:rPr>
+                <w:sz w:val="18"/>
+                <w:szCs w:val="18"/>
+              </w:rPr>
+              <w:t>The auto generated invoice ID</w:t>
+            </w:r>
+          </w:p>
+        </w:tc>
+      </w:tr>
+      <w:tr>
+        <w:trPr>
+          <w:jc w:val="center"/>
+        </w:trPr>
+        <w:tc>
+          <w:tcPr>
+            <w:cnfStyle w:val="001000000000" w:firstRow="0" w:lastRow="0" w:firstColumn="1" w:lastColumn="0" w:oddVBand="0" w:evenVBand="0" w:oddHBand="0" w:evenHBand="0" w:firstRowFirstColumn="0" w:firstRowLastColumn="0" w:lastRowFirstColumn="0" w:lastRowLastColumn="0"/>
+            <w:tcW w:w="1701" w:type="dxa"/>
+            <w:tcBorders>
+              <w:left w:val="single" w:sz="6" w:space="0" w:color="auto"/>
+              <w:right w:val="single" w:sz="6" w:space="0" w:color="auto"/>
+            </w:tcBorders>
+            <w:vAlign w:val="center"/>
+          </w:tcPr>
+          <w:p>
+            <w:pPr>
+              <w:jc w:val="center"/>
+              <w:rPr>
+                <w:b w:val="0"/>
+                <w:bCs w:val="0"/>
+                <w:sz w:val="18"/>
+                <w:szCs w:val="18"/>
+              </w:rPr>
+            </w:pPr>
+            <w:r>
+              <w:rPr>
+                <w:b w:val="0"/>
+                <w:bCs w:val="0"/>
+                <w:sz w:val="18"/>
+                <w:szCs w:val="18"/>
+              </w:rPr>
+              <w:t>Branch</w:t>
+            </w:r>
+          </w:p>
+        </w:tc>
+        <w:tc>
+          <w:tcPr>
+            <w:tcW w:w="3969" w:type="dxa"/>
+            <w:tcBorders>
+              <w:left w:val="single" w:sz="6" w:space="0" w:color="auto"/>
+              <w:right w:val="single" w:sz="6" w:space="0" w:color="auto"/>
+            </w:tcBorders>
+            <w:vAlign w:val="center"/>
+          </w:tcPr>
+          <w:p>
+            <w:pPr>
+              <w:jc w:val="center"/>
+              <w:cnfStyle w:val="000000000000" w:firstRow="0" w:lastRow="0" w:firstColumn="0" w:lastColumn="0" w:oddVBand="0" w:evenVBand="0" w:oddHBand="0" w:evenHBand="0" w:firstRowFirstColumn="0" w:firstRowLastColumn="0" w:lastRowFirstColumn="0" w:lastRowLastColumn="0"/>
+              <w:rPr>
+                <w:sz w:val="18"/>
+                <w:szCs w:val="18"/>
+              </w:rPr>
+            </w:pPr>
+            <w:r>
+              <w:rPr>
+                <w:sz w:val="18"/>
+                <w:szCs w:val="18"/>
+              </w:rPr>
+              <w:t>The supermarket branch</w:t>
+            </w:r>
+          </w:p>
+        </w:tc>
+      </w:tr>
+      <w:tr>
+        <w:trPr>
+          <w:jc w:val="center"/>
+        </w:trPr>
+        <w:tc>
+          <w:tcPr>
+            <w:cnfStyle w:val="001000000000" w:firstRow="0" w:lastRow="0" w:firstColumn="1" w:lastColumn="0" w:oddVBand="0" w:evenVBand="0" w:oddHBand="0" w:evenHBand="0" w:firstRowFirstColumn="0" w:firstRowLastColumn="0" w:lastRowFirstColumn="0" w:lastRowLastColumn="0"/>
+            <w:tcW w:w="1701" w:type="dxa"/>
+            <w:tcBorders>
+              <w:left w:val="single" w:sz="6" w:space="0" w:color="auto"/>
+              <w:right w:val="single" w:sz="6" w:space="0" w:color="auto"/>
+            </w:tcBorders>
+            <w:vAlign w:val="center"/>
+          </w:tcPr>
+          <w:p>
+            <w:pPr>
+              <w:jc w:val="center"/>
+              <w:rPr>
+                <w:b w:val="0"/>
+                <w:bCs w:val="0"/>
+                <w:sz w:val="18"/>
+                <w:szCs w:val="18"/>
+              </w:rPr>
+            </w:pPr>
+            <w:r>
+              <w:rPr>
+                <w:b w:val="0"/>
+                <w:bCs w:val="0"/>
+                <w:sz w:val="18"/>
+                <w:szCs w:val="18"/>
+              </w:rPr>
+              <w:t>City</w:t>
+            </w:r>
+          </w:p>
+        </w:tc>
+        <w:tc>
+          <w:tcPr>
+            <w:tcW w:w="3969" w:type="dxa"/>
+            <w:tcBorders>
+              <w:left w:val="single" w:sz="6" w:space="0" w:color="auto"/>
+              <w:right w:val="single" w:sz="6" w:space="0" w:color="auto"/>
+            </w:tcBorders>
+            <w:vAlign w:val="center"/>
+          </w:tcPr>
+          <w:p>
+            <w:pPr>
+              <w:jc w:val="center"/>
+              <w:cnfStyle w:val="000000000000" w:firstRow="0" w:lastRow="0" w:firstColumn="0" w:lastColumn="0" w:oddVBand="0" w:evenVBand="0" w:oddHBand="0" w:evenHBand="0" w:firstRowFirstColumn="0" w:firstRowLastColumn="0" w:lastRowFirstColumn="0" w:lastRowLastColumn="0"/>
+              <w:rPr>
+                <w:sz w:val="18"/>
+                <w:szCs w:val="18"/>
+              </w:rPr>
+            </w:pPr>
+            <w:r>
+              <w:rPr>
+                <w:sz w:val="18"/>
+                <w:szCs w:val="18"/>
+              </w:rPr>
+              <w:t>The city where the branch is located</w:t>
+            </w:r>
+          </w:p>
+        </w:tc>
+      </w:tr>
+      <w:tr>
+        <w:trPr>
+          <w:jc w:val="center"/>
+        </w:trPr>
+        <w:tc>
+          <w:tcPr>
+            <w:cnfStyle w:val="001000000000" w:firstRow="0" w:lastRow="0" w:firstColumn="1" w:lastColumn="0" w:oddVBand="0" w:evenVBand="0" w:oddHBand="0" w:evenHBand="0" w:firstRowFirstColumn="0" w:firstRowLastColumn="0" w:lastRowFirstColumn="0" w:lastRowLastColumn="0"/>
+            <w:tcW w:w="1701" w:type="dxa"/>
+            <w:tcBorders>
+              <w:left w:val="single" w:sz="6" w:space="0" w:color="auto"/>
+              <w:right w:val="single" w:sz="6" w:space="0" w:color="auto"/>
+            </w:tcBorders>
+            <w:vAlign w:val="center"/>
+          </w:tcPr>
+          <w:p>
+            <w:pPr>
+              <w:jc w:val="center"/>
+              <w:rPr>
+                <w:b w:val="0"/>
+                <w:bCs w:val="0"/>
+                <w:sz w:val="18"/>
+                <w:szCs w:val="18"/>
+              </w:rPr>
+            </w:pPr>
+            <w:r>
+              <w:rPr>
+                <w:b w:val="0"/>
+                <w:bCs w:val="0"/>
+                <w:sz w:val="18"/>
+                <w:szCs w:val="18"/>
+              </w:rPr>
+              <w:t>Customer Type</w:t>
+            </w:r>
+          </w:p>
+        </w:tc>
+        <w:tc>
+          <w:tcPr>
+            <w:tcW w:w="3969" w:type="dxa"/>
+            <w:tcBorders>
+              <w:left w:val="single" w:sz="6" w:space="0" w:color="auto"/>
+              <w:right w:val="single" w:sz="6" w:space="0" w:color="auto"/>
+            </w:tcBorders>
+            <w:vAlign w:val="center"/>
+          </w:tcPr>
+          <w:p>
+            <w:pPr>
+              <w:jc w:val="center"/>
+              <w:cnfStyle w:val="000000000000" w:firstRow="0" w:lastRow="0" w:firstColumn="0" w:lastColumn="0" w:oddVBand="0" w:evenVBand="0" w:oddHBand="0" w:evenHBand="0" w:firstRowFirstColumn="0" w:firstRowLastColumn="0" w:lastRowFirstColumn="0" w:lastRowLastColumn="0"/>
+              <w:rPr>
+                <w:sz w:val="18"/>
+                <w:szCs w:val="18"/>
+              </w:rPr>
+            </w:pPr>
+            <w:r>
+              <w:rPr>
+                <w:sz w:val="18"/>
+                <w:szCs w:val="18"/>
+              </w:rPr>
+              <w:t>Is the customer a member of the loyalty scheme?</w:t>
+            </w:r>
+          </w:p>
+        </w:tc>
+      </w:tr>
+      <w:tr>
+        <w:trPr>
+          <w:jc w:val="center"/>
+        </w:trPr>
+        <w:tc>
+          <w:tcPr>
+            <w:cnfStyle w:val="001000000000" w:firstRow="0" w:lastRow="0" w:firstColumn="1" w:lastColumn="0" w:oddVBand="0" w:evenVBand="0" w:oddHBand="0" w:evenHBand="0" w:firstRowFirstColumn="0" w:firstRowLastColumn="0" w:lastRowFirstColumn="0" w:lastRowLastColumn="0"/>
+            <w:tcW w:w="1701" w:type="dxa"/>
+            <w:tcBorders>
+              <w:left w:val="single" w:sz="6" w:space="0" w:color="auto"/>
+              <w:right w:val="single" w:sz="6" w:space="0" w:color="auto"/>
+            </w:tcBorders>
+            <w:vAlign w:val="center"/>
+          </w:tcPr>
+          <w:p>
+            <w:pPr>
+              <w:jc w:val="center"/>
+              <w:rPr>
+                <w:b w:val="0"/>
+                <w:bCs w:val="0"/>
+                <w:sz w:val="18"/>
+                <w:szCs w:val="18"/>
+              </w:rPr>
+            </w:pPr>
+            <w:r>
+              <w:rPr>
+                <w:b w:val="0"/>
+                <w:bCs w:val="0"/>
+                <w:sz w:val="18"/>
+                <w:szCs w:val="18"/>
+              </w:rPr>
+              <w:t>Gender</w:t>
+            </w:r>
+          </w:p>
+        </w:tc>
+        <w:tc>
+          <w:tcPr>
+            <w:tcW w:w="3969" w:type="dxa"/>
+            <w:tcBorders>
+              <w:left w:val="single" w:sz="6" w:space="0" w:color="auto"/>
+              <w:right w:val="single" w:sz="6" w:space="0" w:color="auto"/>
+            </w:tcBorders>
+            <w:vAlign w:val="center"/>
+          </w:tcPr>
+          <w:p>
+            <w:pPr>
+              <w:jc w:val="center"/>
+              <w:cnfStyle w:val="000000000000" w:firstRow="0" w:lastRow="0" w:firstColumn="0" w:lastColumn="0" w:oddVBand="0" w:evenVBand="0" w:oddHBand="0" w:evenHBand="0" w:firstRowFirstColumn="0" w:firstRowLastColumn="0" w:lastRowFirstColumn="0" w:lastRowLastColumn="0"/>
+              <w:rPr>
+                <w:sz w:val="18"/>
+                <w:szCs w:val="18"/>
+              </w:rPr>
+            </w:pPr>
+            <w:r>
+              <w:rPr>
+                <w:sz w:val="18"/>
+                <w:szCs w:val="18"/>
+              </w:rPr>
+              <w:t>Gender of the customer</w:t>
+            </w:r>
+          </w:p>
+        </w:tc>
+      </w:tr>
+      <w:tr>
+        <w:trPr>
+          <w:jc w:val="center"/>
+        </w:trPr>
+        <w:tc>
+          <w:tcPr>
+            <w:cnfStyle w:val="001000000000" w:firstRow="0" w:lastRow="0" w:firstColumn="1" w:lastColumn="0" w:oddVBand="0" w:evenVBand="0" w:oddHBand="0" w:evenHBand="0" w:firstRowFirstColumn="0" w:firstRowLastColumn="0" w:lastRowFirstColumn="0" w:lastRowLastColumn="0"/>
+            <w:tcW w:w="1701" w:type="dxa"/>
+            <w:tcBorders>
+              <w:left w:val="single" w:sz="6" w:space="0" w:color="auto"/>
+              <w:right w:val="single" w:sz="6" w:space="0" w:color="auto"/>
+            </w:tcBorders>
+            <w:vAlign w:val="center"/>
+          </w:tcPr>
+          <w:p>
+            <w:pPr>
+              <w:jc w:val="center"/>
+              <w:rPr>
+                <w:b w:val="0"/>
+                <w:bCs w:val="0"/>
+                <w:sz w:val="18"/>
+                <w:szCs w:val="18"/>
+              </w:rPr>
+            </w:pPr>
+            <w:r>
+              <w:rPr>
+                <w:b w:val="0"/>
+                <w:bCs w:val="0"/>
+                <w:sz w:val="18"/>
+                <w:szCs w:val="18"/>
+              </w:rPr>
+              <w:t>Product Line</w:t>
+            </w:r>
+          </w:p>
+        </w:tc>
+        <w:tc>
+          <w:tcPr>
+            <w:tcW w:w="3969" w:type="dxa"/>
+            <w:tcBorders>
+              <w:left w:val="single" w:sz="6" w:space="0" w:color="auto"/>
+              <w:right w:val="single" w:sz="6" w:space="0" w:color="auto"/>
+            </w:tcBorders>
+            <w:vAlign w:val="center"/>
+          </w:tcPr>
+          <w:p>
+            <w:pPr>
+              <w:jc w:val="center"/>
+              <w:cnfStyle w:val="000000000000" w:firstRow="0" w:lastRow="0" w:firstColumn="0" w:lastColumn="0" w:oddVBand="0" w:evenVBand="0" w:oddHBand="0" w:evenHBand="0" w:firstRowFirstColumn="0" w:firstRowLastColumn="0" w:lastRowFirstColumn="0" w:lastRowLastColumn="0"/>
+              <w:rPr>
+                <w:sz w:val="18"/>
+                <w:szCs w:val="18"/>
+              </w:rPr>
+            </w:pPr>
+            <w:r>
+              <w:rPr>
+                <w:sz w:val="18"/>
+                <w:szCs w:val="18"/>
+              </w:rPr>
+              <w:t>Product line of item purchased</w:t>
+            </w:r>
+          </w:p>
+        </w:tc>
+      </w:tr>
+      <w:tr>
+        <w:trPr>
+          <w:jc w:val="center"/>
+        </w:trPr>
+        <w:tc>
+          <w:tcPr>
+            <w:cnfStyle w:val="001000000000" w:firstRow="0" w:lastRow="0" w:firstColumn="1" w:lastColumn="0" w:oddVBand="0" w:evenVBand="0" w:oddHBand="0" w:evenHBand="0" w:firstRowFirstColumn="0" w:firstRowLastColumn="0" w:lastRowFirstColumn="0" w:lastRowLastColumn="0"/>
+            <w:tcW w:w="1701" w:type="dxa"/>
+            <w:tcBorders>
+              <w:left w:val="single" w:sz="6" w:space="0" w:color="auto"/>
+              <w:right w:val="single" w:sz="6" w:space="0" w:color="auto"/>
+            </w:tcBorders>
+            <w:vAlign w:val="center"/>
+          </w:tcPr>
+          <w:p>
+            <w:pPr>
+              <w:jc w:val="center"/>
+              <w:rPr>
+                <w:b w:val="0"/>
+                <w:bCs w:val="0"/>
+                <w:sz w:val="18"/>
+                <w:szCs w:val="18"/>
+              </w:rPr>
+            </w:pPr>
+            <w:r>
+              <w:rPr>
+                <w:b w:val="0"/>
+                <w:bCs w:val="0"/>
+                <w:sz w:val="18"/>
+                <w:szCs w:val="18"/>
+              </w:rPr>
+              <w:t>Unit Price</w:t>
+            </w:r>
+          </w:p>
+        </w:tc>
+        <w:tc>
+          <w:tcPr>
+            <w:tcW w:w="3969" w:type="dxa"/>
+            <w:tcBorders>
+              <w:left w:val="single" w:sz="6" w:space="0" w:color="auto"/>
+              <w:right w:val="single" w:sz="6" w:space="0" w:color="auto"/>
+            </w:tcBorders>
+            <w:vAlign w:val="center"/>
+          </w:tcPr>
+          <w:p>
+            <w:pPr>
+              <w:jc w:val="center"/>
+              <w:cnfStyle w:val="000000000000" w:firstRow="0" w:lastRow="0" w:firstColumn="0" w:lastColumn="0" w:oddVBand="0" w:evenVBand="0" w:oddHBand="0" w:evenHBand="0" w:firstRowFirstColumn="0" w:firstRowLastColumn="0" w:lastRowFirstColumn="0" w:lastRowLastColumn="0"/>
+              <w:rPr>
+                <w:sz w:val="18"/>
+                <w:szCs w:val="18"/>
+              </w:rPr>
+            </w:pPr>
+            <w:r>
+              <w:rPr>
+                <w:sz w:val="18"/>
+                <w:szCs w:val="18"/>
+              </w:rPr>
+              <w:t>Unit price of item purchased</w:t>
+            </w:r>
+          </w:p>
+        </w:tc>
+      </w:tr>
+      <w:tr>
+        <w:trPr>
+          <w:jc w:val="center"/>
+        </w:trPr>
+        <w:tc>
+          <w:tcPr>
+            <w:cnfStyle w:val="001000000000" w:firstRow="0" w:lastRow="0" w:firstColumn="1" w:lastColumn="0" w:oddVBand="0" w:evenVBand="0" w:oddHBand="0" w:evenHBand="0" w:firstRowFirstColumn="0" w:firstRowLastColumn="0" w:lastRowFirstColumn="0" w:lastRowLastColumn="0"/>
+            <w:tcW w:w="1701" w:type="dxa"/>
+            <w:tcBorders>
+              <w:left w:val="single" w:sz="6" w:space="0" w:color="auto"/>
+              <w:right w:val="single" w:sz="6" w:space="0" w:color="auto"/>
+            </w:tcBorders>
+            <w:vAlign w:val="center"/>
+          </w:tcPr>
+          <w:p>
+            <w:pPr>
+              <w:jc w:val="center"/>
+              <w:rPr>
+                <w:b w:val="0"/>
+                <w:bCs w:val="0"/>
+                <w:sz w:val="18"/>
+                <w:szCs w:val="18"/>
+              </w:rPr>
+            </w:pPr>
+            <w:r>
+              <w:rPr>
+                <w:b w:val="0"/>
+                <w:bCs w:val="0"/>
+                <w:sz w:val="18"/>
+                <w:szCs w:val="18"/>
+              </w:rPr>
+              <w:t>Quantity</w:t>
+            </w:r>
+          </w:p>
+        </w:tc>
+        <w:tc>
+          <w:tcPr>
+            <w:tcW w:w="3969" w:type="dxa"/>
+            <w:tcBorders>
+              <w:left w:val="single" w:sz="6" w:space="0" w:color="auto"/>
+              <w:right w:val="single" w:sz="6" w:space="0" w:color="auto"/>
+            </w:tcBorders>
+            <w:vAlign w:val="center"/>
+          </w:tcPr>
+          <w:p>
+            <w:pPr>
+              <w:jc w:val="center"/>
+              <w:cnfStyle w:val="000000000000" w:firstRow="0" w:lastRow="0" w:firstColumn="0" w:lastColumn="0" w:oddVBand="0" w:evenVBand="0" w:oddHBand="0" w:evenHBand="0" w:firstRowFirstColumn="0" w:firstRowLastColumn="0" w:lastRowFirstColumn="0" w:lastRowLastColumn="0"/>
+              <w:rPr>
+                <w:sz w:val="18"/>
+                <w:szCs w:val="18"/>
+              </w:rPr>
+            </w:pPr>
+            <w:r>
+              <w:rPr>
+                <w:sz w:val="18"/>
+                <w:szCs w:val="18"/>
+              </w:rPr>
+              <w:t>Quantity of items purchased</w:t>
+            </w:r>
+          </w:p>
+        </w:tc>
+      </w:tr>
+      <w:tr>
+        <w:trPr>
+          <w:jc w:val="center"/>
+        </w:trPr>
+        <w:tc>
+          <w:tcPr>
+            <w:cnfStyle w:val="001000000000" w:firstRow="0" w:lastRow="0" w:firstColumn="1" w:lastColumn="0" w:oddVBand="0" w:evenVBand="0" w:oddHBand="0" w:evenHBand="0" w:firstRowFirstColumn="0" w:firstRowLastColumn="0" w:lastRowFirstColumn="0" w:lastRowLastColumn="0"/>
+            <w:tcW w:w="1701" w:type="dxa"/>
+            <w:tcBorders>
+              <w:left w:val="single" w:sz="6" w:space="0" w:color="auto"/>
+              <w:right w:val="single" w:sz="6" w:space="0" w:color="auto"/>
+            </w:tcBorders>
+            <w:vAlign w:val="center"/>
+          </w:tcPr>
+          <w:p>
+            <w:pPr>
+              <w:jc w:val="center"/>
+              <w:rPr>
+                <w:b w:val="0"/>
+                <w:bCs w:val="0"/>
+                <w:sz w:val="18"/>
+                <w:szCs w:val="18"/>
+              </w:rPr>
+            </w:pPr>
+            <w:r>
+              <w:rPr>
+                <w:b w:val="0"/>
+                <w:bCs w:val="0"/>
+                <w:sz w:val="18"/>
+                <w:szCs w:val="18"/>
+              </w:rPr>
+              <w:t>Tax 5%</w:t>
+            </w:r>
+          </w:p>
+        </w:tc>
+        <w:tc>
+          <w:tcPr>
+            <w:tcW w:w="3969" w:type="dxa"/>
+            <w:tcBorders>
+              <w:left w:val="single" w:sz="6" w:space="0" w:color="auto"/>
+              <w:right w:val="single" w:sz="6" w:space="0" w:color="auto"/>
+            </w:tcBorders>
+            <w:vAlign w:val="center"/>
+          </w:tcPr>
+          <w:p>
+            <w:pPr>
+              <w:jc w:val="center"/>
+              <w:cnfStyle w:val="000000000000" w:firstRow="0" w:lastRow="0" w:firstColumn="0" w:lastColumn="0" w:oddVBand="0" w:evenVBand="0" w:oddHBand="0" w:evenHBand="0" w:firstRowFirstColumn="0" w:firstRowLastColumn="0" w:lastRowFirstColumn="0" w:lastRowLastColumn="0"/>
+              <w:rPr>
+                <w:sz w:val="18"/>
+                <w:szCs w:val="18"/>
+              </w:rPr>
+            </w:pPr>
+            <w:r>
+              <w:rPr>
+                <w:sz w:val="18"/>
+                <w:szCs w:val="18"/>
+              </w:rPr>
+              <w:t>Total tax paid by customer</w:t>
+            </w:r>
+          </w:p>
+        </w:tc>
+      </w:tr>
+      <w:tr>
+        <w:trPr>
+          <w:jc w:val="center"/>
+        </w:trPr>
+        <w:tc>
+          <w:tcPr>
+            <w:cnfStyle w:val="001000000000" w:firstRow="0" w:lastRow="0" w:firstColumn="1" w:lastColumn="0" w:oddVBand="0" w:evenVBand="0" w:oddHBand="0" w:evenHBand="0" w:firstRowFirstColumn="0" w:firstRowLastColumn="0" w:lastRowFirstColumn="0" w:lastRowLastColumn="0"/>
+            <w:tcW w:w="1701" w:type="dxa"/>
+            <w:tcBorders>
+              <w:left w:val="single" w:sz="6" w:space="0" w:color="auto"/>
+              <w:right w:val="single" w:sz="6" w:space="0" w:color="auto"/>
+            </w:tcBorders>
+            <w:vAlign w:val="center"/>
+          </w:tcPr>
+          <w:p>
+            <w:pPr>
+              <w:jc w:val="center"/>
+              <w:rPr>
+                <w:b w:val="0"/>
+                <w:bCs w:val="0"/>
+                <w:sz w:val="18"/>
+                <w:szCs w:val="18"/>
+              </w:rPr>
+            </w:pPr>
+            <w:r>
+              <w:rPr>
+                <w:b w:val="0"/>
+                <w:bCs w:val="0"/>
+                <w:sz w:val="18"/>
+                <w:szCs w:val="18"/>
+              </w:rPr>
+              <w:t>Total</w:t>
+            </w:r>
+          </w:p>
+        </w:tc>
+        <w:tc>
+          <w:tcPr>
+            <w:tcW w:w="3969" w:type="dxa"/>
+            <w:tcBorders>
+              <w:left w:val="single" w:sz="6" w:space="0" w:color="auto"/>
+              <w:right w:val="single" w:sz="6" w:space="0" w:color="auto"/>
+            </w:tcBorders>
+            <w:vAlign w:val="center"/>
+          </w:tcPr>
+          <w:p>
+            <w:pPr>
+              <w:jc w:val="center"/>
+              <w:cnfStyle w:val="000000000000" w:firstRow="0" w:lastRow="0" w:firstColumn="0" w:lastColumn="0" w:oddVBand="0" w:evenVBand="0" w:oddHBand="0" w:evenHBand="0" w:firstRowFirstColumn="0" w:firstRowLastColumn="0" w:lastRowFirstColumn="0" w:lastRowLastColumn="0"/>
+              <w:rPr>
+                <w:sz w:val="18"/>
+                <w:szCs w:val="18"/>
+              </w:rPr>
+            </w:pPr>
+            <w:r>
+              <w:rPr>
+                <w:sz w:val="18"/>
+                <w:szCs w:val="18"/>
+              </w:rPr>
+              <w:t>Total amount paid by customer</w:t>
+            </w:r>
+          </w:p>
+        </w:tc>
+      </w:tr>
+      <w:tr>
+        <w:trPr>
+          <w:jc w:val="center"/>
+        </w:trPr>
+        <w:tc>
+          <w:tcPr>
+            <w:cnfStyle w:val="001000000000" w:firstRow="0" w:lastRow="0" w:firstColumn="1" w:lastColumn="0" w:oddVBand="0" w:evenVBand="0" w:oddHBand="0" w:evenHBand="0" w:firstRowFirstColumn="0" w:firstRowLastColumn="0" w:lastRowFirstColumn="0" w:lastRowLastColumn="0"/>
+            <w:tcW w:w="1701" w:type="dxa"/>
+            <w:tcBorders>
+              <w:left w:val="single" w:sz="6" w:space="0" w:color="auto"/>
+              <w:right w:val="single" w:sz="6" w:space="0" w:color="auto"/>
+            </w:tcBorders>
+            <w:vAlign w:val="center"/>
+          </w:tcPr>
+          <w:p>
+            <w:pPr>
+              <w:jc w:val="center"/>
+              <w:rPr>
+                <w:b w:val="0"/>
+                <w:bCs w:val="0"/>
+                <w:sz w:val="18"/>
+                <w:szCs w:val="18"/>
+              </w:rPr>
+            </w:pPr>
+            <w:r>
+              <w:rPr>
+                <w:b w:val="0"/>
+                <w:bCs w:val="0"/>
+                <w:sz w:val="18"/>
+                <w:szCs w:val="18"/>
+              </w:rPr>
+              <w:t>Date</w:t>
+            </w:r>
+          </w:p>
+        </w:tc>
+        <w:tc>
+          <w:tcPr>
+            <w:tcW w:w="3969" w:type="dxa"/>
+            <w:tcBorders>
+              <w:left w:val="single" w:sz="6" w:space="0" w:color="auto"/>
+              <w:right w:val="single" w:sz="6" w:space="0" w:color="auto"/>
+            </w:tcBorders>
+            <w:vAlign w:val="center"/>
+          </w:tcPr>
+          <w:p>
+            <w:pPr>
+              <w:jc w:val="center"/>
+              <w:cnfStyle w:val="000000000000" w:firstRow="0" w:lastRow="0" w:firstColumn="0" w:lastColumn="0" w:oddVBand="0" w:evenVBand="0" w:oddHBand="0" w:evenHBand="0" w:firstRowFirstColumn="0" w:firstRowLastColumn="0" w:lastRowFirstColumn="0" w:lastRowLastColumn="0"/>
+              <w:rPr>
+                <w:sz w:val="18"/>
+                <w:szCs w:val="18"/>
+              </w:rPr>
+            </w:pPr>
+            <w:r>
+              <w:rPr>
+                <w:sz w:val="18"/>
+                <w:szCs w:val="18"/>
+              </w:rPr>
+              <w:t>Date the purchase was made</w:t>
+            </w:r>
+          </w:p>
+        </w:tc>
+      </w:tr>
+      <w:tr>
+        <w:trPr>
+          <w:jc w:val="center"/>
+        </w:trPr>
+        <w:tc>
+          <w:tcPr>
+            <w:cnfStyle w:val="001000000000" w:firstRow="0" w:lastRow="0" w:firstColumn="1" w:lastColumn="0" w:oddVBand="0" w:evenVBand="0" w:oddHBand="0" w:evenHBand="0" w:firstRowFirstColumn="0" w:firstRowLastColumn="0" w:lastRowFirstColumn="0" w:lastRowLastColumn="0"/>
+            <w:tcW w:w="1701" w:type="dxa"/>
+            <w:tcBorders>
+              <w:left w:val="single" w:sz="6" w:space="0" w:color="auto"/>
+              <w:right w:val="single" w:sz="6" w:space="0" w:color="auto"/>
+            </w:tcBorders>
+            <w:vAlign w:val="center"/>
+          </w:tcPr>
+          <w:p>
+            <w:pPr>
+              <w:jc w:val="center"/>
+              <w:rPr>
+                <w:b w:val="0"/>
+                <w:bCs w:val="0"/>
+                <w:sz w:val="18"/>
+                <w:szCs w:val="18"/>
+              </w:rPr>
+            </w:pPr>
+            <w:r>
+              <w:rPr>
+                <w:b w:val="0"/>
+                <w:bCs w:val="0"/>
+                <w:sz w:val="18"/>
+                <w:szCs w:val="18"/>
+              </w:rPr>
+              <w:t>Time</w:t>
+            </w:r>
+          </w:p>
+        </w:tc>
+        <w:tc>
+          <w:tcPr>
+            <w:tcW w:w="3969" w:type="dxa"/>
+            <w:tcBorders>
+              <w:left w:val="single" w:sz="6" w:space="0" w:color="auto"/>
+              <w:right w:val="single" w:sz="6" w:space="0" w:color="auto"/>
+            </w:tcBorders>
+            <w:vAlign w:val="center"/>
+          </w:tcPr>
+          <w:p>
+            <w:pPr>
+              <w:jc w:val="center"/>
+              <w:cnfStyle w:val="000000000000" w:firstRow="0" w:lastRow="0" w:firstColumn="0" w:lastColumn="0" w:oddVBand="0" w:evenVBand="0" w:oddHBand="0" w:evenHBand="0" w:firstRowFirstColumn="0" w:firstRowLastColumn="0" w:lastRowFirstColumn="0" w:lastRowLastColumn="0"/>
+              <w:rPr>
+                <w:sz w:val="18"/>
+                <w:szCs w:val="18"/>
+              </w:rPr>
+            </w:pPr>
+            <w:r>
+              <w:rPr>
+                <w:sz w:val="18"/>
+                <w:szCs w:val="18"/>
+              </w:rPr>
+              <w:t>Time the purchase was made</w:t>
+            </w:r>
+          </w:p>
+        </w:tc>
+      </w:tr>
+      <w:tr>
+        <w:trPr>
+          <w:jc w:val="center"/>
+        </w:trPr>
+        <w:tc>
+          <w:tcPr>
+            <w:cnfStyle w:val="001000000000" w:firstRow="0" w:lastRow="0" w:firstColumn="1" w:lastColumn="0" w:oddVBand="0" w:evenVBand="0" w:oddHBand="0" w:evenHBand="0" w:firstRowFirstColumn="0" w:firstRowLastColumn="0" w:lastRowFirstColumn="0" w:lastRowLastColumn="0"/>
+            <w:tcW w:w="1701" w:type="dxa"/>
+            <w:tcBorders>
+              <w:left w:val="single" w:sz="6" w:space="0" w:color="auto"/>
+              <w:right w:val="single" w:sz="6" w:space="0" w:color="auto"/>
+            </w:tcBorders>
+            <w:vAlign w:val="center"/>
+          </w:tcPr>
+          <w:p>
+            <w:pPr>
+              <w:jc w:val="center"/>
+              <w:rPr>
+                <w:b w:val="0"/>
+                <w:bCs w:val="0"/>
+                <w:sz w:val="18"/>
+                <w:szCs w:val="18"/>
+              </w:rPr>
+            </w:pPr>
+            <w:r>
+              <w:rPr>
+                <w:b w:val="0"/>
+                <w:bCs w:val="0"/>
+                <w:sz w:val="18"/>
+                <w:szCs w:val="18"/>
+              </w:rPr>
+              <w:t>Payment</w:t>
+            </w:r>
+          </w:p>
+        </w:tc>
+        <w:tc>
+          <w:tcPr>
+            <w:tcW w:w="3969" w:type="dxa"/>
+            <w:tcBorders>
+              <w:left w:val="single" w:sz="6" w:space="0" w:color="auto"/>
+              <w:right w:val="single" w:sz="6" w:space="0" w:color="auto"/>
+            </w:tcBorders>
+            <w:vAlign w:val="center"/>
+          </w:tcPr>
+          <w:p>
+            <w:pPr>
+              <w:jc w:val="center"/>
+              <w:cnfStyle w:val="000000000000" w:firstRow="0" w:lastRow="0" w:firstColumn="0" w:lastColumn="0" w:oddVBand="0" w:evenVBand="0" w:oddHBand="0" w:evenHBand="0" w:firstRowFirstColumn="0" w:firstRowLastColumn="0" w:lastRowFirstColumn="0" w:lastRowLastColumn="0"/>
+              <w:rPr>
+                <w:sz w:val="18"/>
+                <w:szCs w:val="18"/>
+              </w:rPr>
+            </w:pPr>
+            <w:r>
+              <w:rPr>
+                <w:sz w:val="18"/>
+                <w:szCs w:val="18"/>
+              </w:rPr>
+              <w:t>Payment method used</w:t>
+            </w:r>
+          </w:p>
+        </w:tc>
+      </w:tr>
+      <w:tr>
+        <w:trPr>
+          <w:jc w:val="center"/>
+        </w:trPr>
+        <w:tc>
+          <w:tcPr>
+            <w:cnfStyle w:val="001000000000" w:firstRow="0" w:lastRow="0" w:firstColumn="1" w:lastColumn="0" w:oddVBand="0" w:evenVBand="0" w:oddHBand="0" w:evenHBand="0" w:firstRowFirstColumn="0" w:firstRowLastColumn="0" w:lastRowFirstColumn="0" w:lastRowLastColumn="0"/>
+            <w:tcW w:w="1701" w:type="dxa"/>
+            <w:tcBorders>
+              <w:left w:val="single" w:sz="6" w:space="0" w:color="auto"/>
+              <w:right w:val="single" w:sz="6" w:space="0" w:color="auto"/>
+            </w:tcBorders>
+            <w:vAlign w:val="center"/>
+          </w:tcPr>
+          <w:p>
+            <w:pPr>
+              <w:jc w:val="center"/>
+              <w:rPr>
+                <w:b w:val="0"/>
+                <w:bCs w:val="0"/>
+                <w:sz w:val="18"/>
+                <w:szCs w:val="18"/>
+              </w:rPr>
+            </w:pPr>
+            <w:r>
+              <w:rPr>
+                <w:b w:val="0"/>
+                <w:bCs w:val="0"/>
+                <w:sz w:val="18"/>
+                <w:szCs w:val="18"/>
+              </w:rPr>
+              <w:t>COGS</w:t>
+            </w:r>
+          </w:p>
+        </w:tc>
+        <w:tc>
+          <w:tcPr>
+            <w:tcW w:w="3969" w:type="dxa"/>
+            <w:tcBorders>
+              <w:left w:val="single" w:sz="6" w:space="0" w:color="auto"/>
+              <w:right w:val="single" w:sz="6" w:space="0" w:color="auto"/>
+            </w:tcBorders>
+            <w:vAlign w:val="center"/>
+          </w:tcPr>
+          <w:p>
+            <w:pPr>
+              <w:jc w:val="center"/>
+              <w:cnfStyle w:val="000000000000" w:firstRow="0" w:lastRow="0" w:firstColumn="0" w:lastColumn="0" w:oddVBand="0" w:evenVBand="0" w:oddHBand="0" w:evenHBand="0" w:firstRowFirstColumn="0" w:firstRowLastColumn="0" w:lastRowFirstColumn="0" w:lastRowLastColumn="0"/>
+              <w:rPr>
+                <w:sz w:val="18"/>
+                <w:szCs w:val="18"/>
+              </w:rPr>
+            </w:pPr>
+            <w:r>
+              <w:rPr>
+                <w:sz w:val="18"/>
+                <w:szCs w:val="18"/>
+              </w:rPr>
+              <w:t>Cost of the goods sold</w:t>
+            </w:r>
+          </w:p>
+        </w:tc>
+      </w:tr>
+      <w:tr>
+        <w:trPr>
+          <w:jc w:val="center"/>
+        </w:trPr>
+        <w:tc>
+          <w:tcPr>
+            <w:cnfStyle w:val="001000000000" w:firstRow="0" w:lastRow="0" w:firstColumn="1" w:lastColumn="0" w:oddVBand="0" w:evenVBand="0" w:oddHBand="0" w:evenHBand="0" w:firstRowFirstColumn="0" w:firstRowLastColumn="0" w:lastRowFirstColumn="0" w:lastRowLastColumn="0"/>
+            <w:tcW w:w="1701" w:type="dxa"/>
+            <w:tcBorders>
+              <w:left w:val="single" w:sz="6" w:space="0" w:color="auto"/>
+              <w:right w:val="single" w:sz="6" w:space="0" w:color="auto"/>
+            </w:tcBorders>
+            <w:vAlign w:val="center"/>
+          </w:tcPr>
+          <w:p>
+            <w:pPr>
+              <w:jc w:val="center"/>
+              <w:rPr>
+                <w:b w:val="0"/>
+                <w:bCs w:val="0"/>
+                <w:sz w:val="18"/>
+                <w:szCs w:val="18"/>
+              </w:rPr>
+            </w:pPr>
+            <w:r>
+              <w:rPr>
+                <w:b w:val="0"/>
+                <w:bCs w:val="0"/>
+                <w:sz w:val="18"/>
+                <w:szCs w:val="18"/>
+              </w:rPr>
+              <w:t>Gross Margin %</w:t>
+            </w:r>
+          </w:p>
+        </w:tc>
+        <w:tc>
+          <w:tcPr>
+            <w:tcW w:w="3969" w:type="dxa"/>
+            <w:tcBorders>
+              <w:left w:val="single" w:sz="6" w:space="0" w:color="auto"/>
+              <w:right w:val="single" w:sz="6" w:space="0" w:color="auto"/>
+            </w:tcBorders>
+            <w:vAlign w:val="center"/>
+          </w:tcPr>
+          <w:p>
+            <w:pPr>
+              <w:jc w:val="center"/>
+              <w:cnfStyle w:val="000000000000" w:firstRow="0" w:lastRow="0" w:firstColumn="0" w:lastColumn="0" w:oddVBand="0" w:evenVBand="0" w:oddHBand="0" w:evenHBand="0" w:firstRowFirstColumn="0" w:firstRowLastColumn="0" w:lastRowFirstColumn="0" w:lastRowLastColumn="0"/>
+              <w:rPr>
+                <w:sz w:val="18"/>
+                <w:szCs w:val="18"/>
+              </w:rPr>
+            </w:pPr>
+            <w:r>
+              <w:rPr>
+                <w:sz w:val="18"/>
+                <w:szCs w:val="18"/>
+              </w:rPr>
+              <w:t>Margin percentage for the supermarket</w:t>
+            </w:r>
+          </w:p>
+        </w:tc>
+      </w:tr>
+      <w:tr>
+        <w:trPr>
+          <w:jc w:val="center"/>
+        </w:trPr>
+        <w:tc>
+          <w:tcPr>
+            <w:cnfStyle w:val="001000000000" w:firstRow="0" w:lastRow="0" w:firstColumn="1" w:lastColumn="0" w:oddVBand="0" w:evenVBand="0" w:oddHBand="0" w:evenHBand="0" w:firstRowFirstColumn="0" w:firstRowLastColumn="0" w:lastRowFirstColumn="0" w:lastRowLastColumn="0"/>
+            <w:tcW w:w="1701" w:type="dxa"/>
+            <w:tcBorders>
+              <w:left w:val="single" w:sz="6" w:space="0" w:color="auto"/>
+              <w:right w:val="single" w:sz="6" w:space="0" w:color="auto"/>
+            </w:tcBorders>
+            <w:vAlign w:val="center"/>
+          </w:tcPr>
+          <w:p>
+            <w:pPr>
+              <w:jc w:val="center"/>
+              <w:rPr>
+                <w:b w:val="0"/>
+                <w:bCs w:val="0"/>
+                <w:sz w:val="18"/>
+                <w:szCs w:val="18"/>
+              </w:rPr>
+            </w:pPr>
+            <w:r>
+              <w:rPr>
+                <w:b w:val="0"/>
+                <w:bCs w:val="0"/>
+                <w:sz w:val="18"/>
+                <w:szCs w:val="18"/>
+              </w:rPr>
+              <w:t>Gross Income</w:t>
+            </w:r>
+          </w:p>
+        </w:tc>
+        <w:tc>
+          <w:tcPr>
+            <w:tcW w:w="3969" w:type="dxa"/>
+            <w:tcBorders>
+              <w:left w:val="single" w:sz="6" w:space="0" w:color="auto"/>
+              <w:right w:val="single" w:sz="6" w:space="0" w:color="auto"/>
+            </w:tcBorders>
+            <w:vAlign w:val="center"/>
+          </w:tcPr>
+          <w:p>
+            <w:pPr>
+              <w:jc w:val="center"/>
+              <w:cnfStyle w:val="000000000000" w:firstRow="0" w:lastRow="0" w:firstColumn="0" w:lastColumn="0" w:oddVBand="0" w:evenVBand="0" w:oddHBand="0" w:evenHBand="0" w:firstRowFirstColumn="0" w:firstRowLastColumn="0" w:lastRowFirstColumn="0" w:lastRowLastColumn="0"/>
+              <w:rPr>
+                <w:sz w:val="18"/>
+                <w:szCs w:val="18"/>
+              </w:rPr>
+            </w:pPr>
+            <w:r>
+              <w:rPr>
+                <w:sz w:val="18"/>
+                <w:szCs w:val="18"/>
+              </w:rPr>
+              <w:t>Gross profit for the supermarket</w:t>
+            </w:r>
+          </w:p>
+        </w:tc>
+      </w:tr>
+      <w:tr>
+        <w:trPr>
+          <w:jc w:val="center"/>
+        </w:trPr>
+        <w:tc>
+          <w:tcPr>
+            <w:cnfStyle w:val="001000000000" w:firstRow="0" w:lastRow="0" w:firstColumn="1" w:lastColumn="0" w:oddVBand="0" w:evenVBand="0" w:oddHBand="0" w:evenHBand="0" w:firstRowFirstColumn="0" w:firstRowLastColumn="0" w:lastRowFirstColumn="0" w:lastRowLastColumn="0"/>
+            <w:tcW w:w="1701" w:type="dxa"/>
+            <w:tcBorders>
+              <w:left w:val="single" w:sz="6" w:space="0" w:color="auto"/>
+              <w:bottom w:val="single" w:sz="6" w:space="0" w:color="auto"/>
+              <w:right w:val="single" w:sz="6" w:space="0" w:color="auto"/>
+            </w:tcBorders>
+            <w:vAlign w:val="center"/>
+          </w:tcPr>
+          <w:p>
+            <w:pPr>
+              <w:jc w:val="center"/>
+              <w:rPr>
+                <w:b w:val="0"/>
+                <w:bCs w:val="0"/>
+                <w:sz w:val="18"/>
+                <w:szCs w:val="18"/>
+              </w:rPr>
+            </w:pPr>
+            <w:r>
+              <w:rPr>
+                <w:b w:val="0"/>
+                <w:bCs w:val="0"/>
+                <w:sz w:val="18"/>
+                <w:szCs w:val="18"/>
+              </w:rPr>
+              <w:t>Rating</w:t>
+            </w:r>
+          </w:p>
+        </w:tc>
+        <w:tc>
+          <w:tcPr>
+            <w:tcW w:w="3969" w:type="dxa"/>
+            <w:tcBorders>
+              <w:left w:val="single" w:sz="6" w:space="0" w:color="auto"/>
+              <w:bottom w:val="single" w:sz="6" w:space="0" w:color="auto"/>
+              <w:right w:val="single" w:sz="6" w:space="0" w:color="auto"/>
+            </w:tcBorders>
+            <w:vAlign w:val="center"/>
+          </w:tcPr>
+          <w:p>
+            <w:pPr>
+              <w:keepNext/>
+              <w:jc w:val="center"/>
+              <w:cnfStyle w:val="000000000000" w:firstRow="0" w:lastRow="0" w:firstColumn="0" w:lastColumn="0" w:oddVBand="0" w:evenVBand="0" w:oddHBand="0" w:evenHBand="0" w:firstRowFirstColumn="0" w:firstRowLastColumn="0" w:lastRowFirstColumn="0" w:lastRowLastColumn="0"/>
+              <w:rPr>
+                <w:sz w:val="18"/>
+                <w:szCs w:val="18"/>
+              </w:rPr>
+            </w:pPr>
+            <w:r>
+              <w:rPr>
+                <w:sz w:val="18"/>
+                <w:szCs w:val="18"/>
+              </w:rPr>
+              <w:t>Customer satisfaction rating for their visit</w:t>
+            </w:r>
+          </w:p>
+        </w:tc>
+      </w:tr>
+    </w:tbl>
+    <w:p>
+      <w:pPr>
+        <w:pStyle w:val="Caption"/>
+        <w:jc w:val="center"/>
+      </w:pPr>
+      <w:r>
+        <w:t>Figure</w:t>
+      </w:r>
+      <w:r>
+        <w:t xml:space="preserve"> 1</w:t>
+      </w:r>
+      <w:r>
+        <w:t>: Description of all the columns in the dataset</w:t>
+      </w:r>
+    </w:p>
+    <w:p/>
+    <w:p>
+      <w:r>
+        <w:t xml:space="preserve">The data has </w:t>
+      </w:r>
+      <w:r>
+        <w:t xml:space="preserve">nine object columns, </w:t>
+      </w:r>
+      <w:r>
+        <w:t xml:space="preserve">seven float columns and one integer column. </w:t>
+      </w:r>
+      <w:r>
+        <w:t>The pandas dtypes function was used to easily view this information.</w:t>
+      </w:r>
+    </w:p>
+    <w:p>
+      <w:r>
+        <w:rPr>
+          <w:noProof/>
+        </w:rPr>
+        <w:lastRenderedPageBreak/>
+        <w:drawing>
+          <wp:anchor distT="0" distB="0" distL="114300" distR="114300" simplePos="0" relativeHeight="251658240" behindDoc="1" locked="0" layoutInCell="1" allowOverlap="1" wp14:anchorId="4B7957D4" wp14:editId="4325F150">
+            <wp:simplePos x="0" y="0"/>
+            <wp:positionH relativeFrom="margin">
+              <wp:align>center</wp:align>
+            </wp:positionH>
+            <wp:positionV relativeFrom="paragraph">
+              <wp:posOffset>3175</wp:posOffset>
+            </wp:positionV>
+            <wp:extent cx="3600000" cy="3555963"/>
+            <wp:effectExtent l="0" t="0" r="635" b="6985"/>
+            <wp:wrapTight wrapText="bothSides">
+              <wp:wrapPolygon edited="0">
+                <wp:start x="0" y="0"/>
+                <wp:lineTo x="0" y="21527"/>
+                <wp:lineTo x="21490" y="21527"/>
+                <wp:lineTo x="21490" y="0"/>
+                <wp:lineTo x="0" y="0"/>
+              </wp:wrapPolygon>
+            </wp:wrapTight>
+            <wp:docPr id="1" name="Picture 1"/>
+            <wp:cNvGraphicFramePr>
+              <a:graphicFrameLocks xmlns:a="http://schemas.openxmlformats.org/drawingml/2006/main" noChangeAspect="1"/>
+            </wp:cNvGraphicFramePr>
+            <a:graphic xmlns:a="http://schemas.openxmlformats.org/drawingml/2006/main">
+              <a:graphicData uri="http://schemas.openxmlformats.org/drawingml/2006/picture">
+                <pic:pic xmlns:pic="http://schemas.openxmlformats.org/drawingml/2006/picture">
+                  <pic:nvPicPr>
+                    <pic:cNvPr id="1" name=""/>
+                    <pic:cNvPicPr/>
+                  </pic:nvPicPr>
+                  <pic:blipFill>
+                    <a:blip r:embed="rId4">
+                      <a:extLst>
+                        <a:ext uri="{28A0092B-C50C-407E-A947-70E740481C1C}">
+                          <a14:useLocalDpi xmlns:a14="http://schemas.microsoft.com/office/drawing/2010/main" val="0"/>
+                        </a:ext>
+                      </a:extLst>
+                    </a:blip>
+                    <a:stretch>
+                      <a:fillRect/>
+                    </a:stretch>
+                  </pic:blipFill>
+                  <pic:spPr>
+                    <a:xfrm>
+                      <a:off x="0" y="0"/>
+                      <a:ext cx="3600000" cy="3555963"/>
+                    </a:xfrm>
+                    <a:prstGeom prst="rect">
+                      <a:avLst/>
+                    </a:prstGeom>
+                  </pic:spPr>
+                </pic:pic>
+              </a:graphicData>
+            </a:graphic>
+            <wp14:sizeRelH relativeFrom="margin">
+              <wp14:pctWidth>0</wp14:pctWidth>
+            </wp14:sizeRelH>
+            <wp14:sizeRelV relativeFrom="margin">
+              <wp14:pctHeight>0</wp14:pctHeight>
+            </wp14:sizeRelV>
+          </wp:anchor>
+        </w:drawing>
+      </w:r>
+    </w:p>
+    <w:p/>
+    <w:p/>
+    <w:p>
+      <w:pPr>
+        <w:pStyle w:val="Heading2"/>
+      </w:pPr>
+    </w:p>
+    <w:p>
+      <w:pPr>
+        <w:pStyle w:val="Heading2"/>
+      </w:pPr>
+    </w:p>
+    <w:p>
+      <w:pPr>
+        <w:pStyle w:val="Heading2"/>
+      </w:pPr>
+    </w:p>
+    <w:p>
+      <w:pPr>
+        <w:pStyle w:val="Heading2"/>
+      </w:pPr>
+    </w:p>
+    <w:p>
+      <w:pPr>
+        <w:pStyle w:val="Heading2"/>
+      </w:pPr>
+    </w:p>
+    <w:p>
+      <w:pPr>
+        <w:pStyle w:val="Heading2"/>
+      </w:pPr>
+    </w:p>
+    <w:p>
+      <w:pPr>
+        <w:pStyle w:val="Heading2"/>
+      </w:pPr>
+    </w:p>
+    <w:p>
+      <w:pPr>
+        <w:pStyle w:val="Heading2"/>
+      </w:pPr>
+    </w:p>
+    <w:p/>
+    <w:p/>
+    <w:p/>
+    <w:p>
+      <w:r>
+        <w:rPr>
+          <w:noProof/>
+        </w:rPr>
+        <mc:AlternateContent>
+          <mc:Choice Requires="wps">
+            <w:drawing>
+              <wp:anchor distT="0" distB="0" distL="114300" distR="114300" simplePos="0" relativeHeight="251660288" behindDoc="1" locked="0" layoutInCell="1" allowOverlap="1" wp14:anchorId="0DB0B053" wp14:editId="67D21B73">
+                <wp:simplePos x="0" y="0"/>
+                <wp:positionH relativeFrom="margin">
+                  <wp:align>center</wp:align>
+                </wp:positionH>
+                <wp:positionV relativeFrom="paragraph">
+                  <wp:posOffset>92075</wp:posOffset>
+                </wp:positionV>
+                <wp:extent cx="3114675" cy="635"/>
+                <wp:effectExtent l="0" t="0" r="9525" b="0"/>
+                <wp:wrapTight wrapText="bothSides">
+                  <wp:wrapPolygon edited="0">
+                    <wp:start x="0" y="0"/>
+                    <wp:lineTo x="0" y="20057"/>
+                    <wp:lineTo x="21534" y="20057"/>
+                    <wp:lineTo x="21534" y="0"/>
+                    <wp:lineTo x="0" y="0"/>
+                  </wp:wrapPolygon>
+                </wp:wrapTight>
+                <wp:docPr id="2" name="Text Box 2"/>
+                <wp:cNvGraphicFramePr/>
+                <a:graphic xmlns:a="http://schemas.openxmlformats.org/drawingml/2006/main">
+                  <a:graphicData uri="http://schemas.microsoft.com/office/word/2010/wordprocessingShape">
+                    <wps:wsp>
+                      <wps:cNvSpPr txBox="1"/>
+                      <wps:spPr>
+                        <a:xfrm>
+                          <a:off x="0" y="0"/>
+                          <a:ext cx="3114675" cy="635"/>
+                        </a:xfrm>
+                        <a:prstGeom prst="rect">
+                          <a:avLst/>
+                        </a:prstGeom>
+                        <a:solidFill>
+                          <a:prstClr val="white"/>
+                        </a:solidFill>
+                        <a:ln>
+                          <a:noFill/>
+                        </a:ln>
+                      </wps:spPr>
+                      <wps:txbx>
+                        <w:txbxContent>
+                          <w:p>
+                            <w:pPr>
+                              <w:pStyle w:val="Caption"/>
+                              <w:jc w:val="center"/>
+                              <w:rPr>
+                                <w:noProof/>
+                              </w:rPr>
+                            </w:pPr>
+                            <w:r>
+                              <w:t xml:space="preserve">Figure </w:t>
+                            </w:r>
+                            <w:r>
+                              <w:t>2</w:t>
+                            </w:r>
+                            <w:r>
+                              <w:t>: The data types for all columns in the dataset</w:t>
+                            </w:r>
+                          </w:p>
+                        </w:txbxContent>
+                      </wps:txbx>
+                      <wps:bodyPr rot="0" spcFirstLastPara="0" vertOverflow="overflow" horzOverflow="overflow" vert="horz" wrap="square" lIns="0" tIns="0" rIns="0" bIns="0" numCol="1" spcCol="0" rtlCol="0" fromWordArt="0" anchor="t" anchorCtr="0" forceAA="0" compatLnSpc="1">
+                        <a:prstTxWarp prst="textNoShape">
+                          <a:avLst/>
+                        </a:prstTxWarp>
+                        <a:spAutoFit/>
+                      </wps:bodyPr>
+                    </wps:wsp>
+                  </a:graphicData>
+                </a:graphic>
+              </wp:anchor>
+            </w:drawing>
+          </mc:Choice>
+          <mc:Fallback>
+            <w:pict>
+              <v:shapetype w14:anchorId="0DB0B053" id="_x0000_t202" coordsize="21600,21600" o:spt="202" path="m,l,21600r21600,l21600,xe">
+                <v:stroke joinstyle="miter"/>
+                <v:path gradientshapeok="t" o:connecttype="rect"/>
+              </v:shapetype>
+              <v:shape id="Text Box 2" o:spid="_x0000_s1026" type="#_x0000_t202" style="position:absolute;margin-left:0;margin-top:7.25pt;width:245.25pt;height:.05pt;z-index:-251656192;visibility:visible;mso-wrap-style:square;mso-wrap-distance-left:9pt;mso-wrap-distance-top:0;mso-wrap-distance-right:9pt;mso-wrap-distance-bottom:0;mso-position-horizontal:center;mso-position-horizontal-relative:margin;mso-position-vertical:absolute;mso-position-vertical-relative:text;v-text-anchor:top" o:gfxdata="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" stroked="f">
+                <v:textbox style="mso-fit-shape-to-text:t" inset="0,0,0,0">
+                  <w:txbxContent>
+                    <w:p>
+                      <w:pPr>
+                        <w:pStyle w:val="Caption"/>
+                        <w:jc w:val="center"/>
+                        <w:rPr>
+                          <w:noProof/>
+                        </w:rPr>
+                      </w:pPr>
+                      <w:r>
+                        <w:t xml:space="preserve">Figure </w:t>
+                      </w:r>
+                      <w:r>
+                        <w:t>2</w:t>
+                      </w:r>
+                      <w:r>
+                        <w:t>: The data types for all columns in the dataset</w:t>
+                      </w:r>
+                    </w:p>
+                  </w:txbxContent>
+                </v:textbox>
+                <w10:wrap type="tight" anchorx="margin"/>
+              </v:shape>
+            </w:pict>
+          </mc:Fallback>
+        </mc:AlternateContent>
+      </w:r>
+    </w:p>
+    <w:p/>
+    <w:p>
+      <w:r>
+        <w:t>The pandas describe function was used to view the summary statistics for all numeric columns within the dataset.</w:t>
+      </w:r>
+    </w:p>
+    <w:p/>
+    <w:p>
+      <w:r>
+        <w:rPr>
+          <w:noProof/>
+        </w:rPr>
+        <w:drawing>
+          <wp:anchor distT="0" distB="0" distL="114300" distR="114300" simplePos="0" relativeHeight="251661312" behindDoc="0" locked="0" layoutInCell="1" allowOverlap="1" wp14:anchorId="392839EE" wp14:editId="2735B213">
+            <wp:simplePos x="0" y="0"/>
+            <wp:positionH relativeFrom="margin">
+              <wp:align>center</wp:align>
+            </wp:positionH>
+            <wp:positionV relativeFrom="paragraph">
+              <wp:posOffset>2540</wp:posOffset>
+            </wp:positionV>
+            <wp:extent cx="5400000" cy="1824729"/>
+            <wp:effectExtent l="0" t="0" r="0" b="4445"/>
+            <wp:wrapSquare wrapText="bothSides"/>
+            <wp:docPr id="3" name="Picture 3"/>
+            <wp:cNvGraphicFramePr>
+              <a:graphicFrameLocks xmlns:a="http://schemas.openxmlformats.org/drawingml/2006/main" noChangeAspect="1"/>
+            </wp:cNvGraphicFramePr>
+            <a:graphic xmlns:a="http://schemas.openxmlformats.org/drawingml/2006/main">
+              <a:graphicData uri="http://schemas.openxmlformats.org/drawingml/2006/picture">
+                <pic:pic xmlns:pic="http://schemas.openxmlformats.org/drawingml/2006/picture">
+                  <pic:nvPicPr>
+                    <pic:cNvPr id="1" name=""/>
+                    <pic:cNvPicPr/>
+                  </pic:nvPicPr>
+                  <pic:blipFill>
+                    <a:blip r:embed="rId5">
+                      <a:extLst>
+                        <a:ext uri="{28A0092B-C50C-407E-A947-70E740481C1C}">
+                          <a14:useLocalDpi xmlns:a14="http://schemas.microsoft.com/office/drawing/2010/main" val="0"/>
+                        </a:ext>
+                      </a:extLst>
+                    </a:blip>
+                    <a:stretch>
+                      <a:fillRect/>
+                    </a:stretch>
+                  </pic:blipFill>
+                  <pic:spPr>
+                    <a:xfrm>
+                      <a:off x="0" y="0"/>
+                      <a:ext cx="5400000" cy="1824729"/>
+                    </a:xfrm>
+                    <a:prstGeom prst="rect">
+                      <a:avLst/>
+                    </a:prstGeom>
+                  </pic:spPr>
+                </pic:pic>
+              </a:graphicData>
+            </a:graphic>
+            <wp14:sizeRelH relativeFrom="page">
+              <wp14:pctWidth>0</wp14:pctWidth>
+            </wp14:sizeRelH>
+            <wp14:sizeRelV relativeFrom="page">
+              <wp14:pctHeight>0</wp14:pctHeight>
+            </wp14:sizeRelV>
+          </wp:anchor>
+        </w:drawing>
+      </w:r>
+    </w:p>
+    <w:p/>
+    <w:p/>
+    <w:p/>
+    <w:p/>
+    <w:p/>
+    <w:p>
+      <w:pPr>
+        <w:pStyle w:val="Heading2"/>
+      </w:pPr>
+    </w:p>
+    <w:p>
+      <w:pPr>
+        <w:pStyle w:val="Heading2"/>
+      </w:pPr>
       <w:r>
         <w:t>Implementation Process</w:t>
       </w:r>
@@ -58,6 +1618,9 @@
       </w:r>
     </w:p>
     <w:p>
+      <w:pPr>
+        <w:pStyle w:val="Heading2"/>
+      </w:pPr>
       <w:r>
         <w:t>Results</w:t>
       </w:r>
@@ -68,6 +1631,9 @@
       </w:r>
     </w:p>
     <w:p>
+      <w:pPr>
+        <w:pStyle w:val="Heading2"/>
+      </w:pPr>
       <w:r>
         <w:t>Insights</w:t>
       </w:r>
@@ -77,16 +1643,7 @@
         <w:t>(Point out at least 5 insights in bullet points)</w:t>
       </w:r>
     </w:p>
-    <w:p>
-      <w:r>
-        <w:t>References</w:t>
-      </w:r>
-    </w:p>
-    <w:p>
-      <w:r>
-        <w:t>(Include any references if required)</w:t>
-      </w:r>
-    </w:p>
+    <w:p/>
     <w:sectPr>
       <w:pgSz w:w="11906" w:h="16838"/>
       <w:pgMar w:top="1440" w:right="1440" w:bottom="1440" w:left="1440" w:header="708" w:footer="708" w:gutter="0"/>
@@ -496,6 +2053,49 @@
     <w:name w:val="Normal"/>
     <w:qFormat/>
   </w:style>
+  <w:style w:type="paragraph" w:styleId="Heading1">
+    <w:name w:val="heading 1"/>
+    <w:basedOn w:val="Normal"/>
+    <w:next w:val="Normal"/>
+    <w:link w:val="Heading1Char"/>
+    <w:uiPriority w:val="9"/>
+    <w:qFormat/>
+    <w:rsid w:val="00EE4D3D"/>
+    <w:pPr>
+      <w:keepNext/>
+      <w:keepLines/>
+      <w:spacing w:before="240" w:after="0"/>
+      <w:outlineLvl w:val="0"/>
+    </w:pPr>
+    <w:rPr>
+      <w:rFonts w:asciiTheme="majorHAnsi" w:eastAsiaTheme="majorEastAsia" w:hAnsiTheme="majorHAnsi" w:cstheme="majorBidi"/>
+      <w:color w:val="2F5496" w:themeColor="accent1" w:themeShade="BF"/>
+      <w:sz w:val="32"/>
+      <w:szCs w:val="32"/>
+    </w:rPr>
+  </w:style>
+  <w:style w:type="paragraph" w:styleId="Heading2">
+    <w:name w:val="heading 2"/>
+    <w:basedOn w:val="Normal"/>
+    <w:next w:val="Normal"/>
+    <w:link w:val="Heading2Char"/>
+    <w:uiPriority w:val="9"/>
+    <w:unhideWhenUsed/>
+    <w:qFormat/>
+    <w:rsid w:val="00EE4D3D"/>
+    <w:pPr>
+      <w:keepNext/>
+      <w:keepLines/>
+      <w:spacing w:before="40" w:after="0"/>
+      <w:outlineLvl w:val="1"/>
+    </w:pPr>
+    <w:rPr>
+      <w:rFonts w:asciiTheme="majorHAnsi" w:eastAsiaTheme="majorEastAsia" w:hAnsiTheme="majorHAnsi" w:cstheme="majorBidi"/>
+      <w:color w:val="2F5496" w:themeColor="accent1" w:themeShade="BF"/>
+      <w:sz w:val="26"/>
+      <w:szCs w:val="26"/>
+    </w:rPr>
+  </w:style>
   <w:style w:type="character" w:default="1" w:styleId="DefaultParagraphFont">
     <w:name w:val="Default Paragraph Font"/>
     <w:uiPriority w:val="1"/>
@@ -522,6 +2122,293 @@
     <w:uiPriority w:val="99"/>
     <w:semiHidden/>
     <w:unhideWhenUsed/>
+  </w:style>
+  <w:style w:type="character" w:customStyle="1" w:styleId="Heading1Char">
+    <w:name w:val="Heading 1 Char"/>
+    <w:basedOn w:val="DefaultParagraphFont"/>
+    <w:link w:val="Heading1"/>
+    <w:uiPriority w:val="9"/>
+    <w:rsid w:val="00EE4D3D"/>
+    <w:rPr>
+      <w:rFonts w:asciiTheme="majorHAnsi" w:eastAsiaTheme="majorEastAsia" w:hAnsiTheme="majorHAnsi" w:cstheme="majorBidi"/>
+      <w:color w:val="2F5496" w:themeColor="accent1" w:themeShade="BF"/>
+      <w:sz w:val="32"/>
+      <w:szCs w:val="32"/>
+    </w:rPr>
+  </w:style>
+  <w:style w:type="character" w:customStyle="1" w:styleId="Heading2Char">
+    <w:name w:val="Heading 2 Char"/>
+    <w:basedOn w:val="DefaultParagraphFont"/>
+    <w:link w:val="Heading2"/>
+    <w:uiPriority w:val="9"/>
+    <w:rsid w:val="00EE4D3D"/>
+    <w:rPr>
+      <w:rFonts w:asciiTheme="majorHAnsi" w:eastAsiaTheme="majorEastAsia" w:hAnsiTheme="majorHAnsi" w:cstheme="majorBidi"/>
+      <w:color w:val="2F5496" w:themeColor="accent1" w:themeShade="BF"/>
+      <w:sz w:val="26"/>
+      <w:szCs w:val="26"/>
+    </w:rPr>
+  </w:style>
+  <w:style w:type="character" w:styleId="Hyperlink">
+    <w:name w:val="Hyperlink"/>
+    <w:basedOn w:val="DefaultParagraphFont"/>
+    <w:uiPriority w:val="99"/>
+    <w:unhideWhenUsed/>
+    <w:rsid w:val="00EE4D3D"/>
+    <w:rPr>
+      <w:color w:val="0563C1" w:themeColor="hyperlink"/>
+      <w:u w:val="single"/>
+    </w:rPr>
+  </w:style>
+  <w:style w:type="character" w:styleId="UnresolvedMention">
+    <w:name w:val="Unresolved Mention"/>
+    <w:basedOn w:val="DefaultParagraphFont"/>
+    <w:uiPriority w:val="99"/>
+    <w:semiHidden/>
+    <w:unhideWhenUsed/>
+    <w:rsid w:val="00EE4D3D"/>
+    <w:rPr>
+      <w:color w:val="605E5C"/>
+      <w:shd w:val="clear" w:color="auto" w:fill="E1DFDD"/>
+    </w:rPr>
+  </w:style>
+  <w:style w:type="paragraph" w:styleId="Subtitle">
+    <w:name w:val="Subtitle"/>
+    <w:basedOn w:val="Normal"/>
+    <w:next w:val="Normal"/>
+    <w:link w:val="SubtitleChar"/>
+    <w:uiPriority w:val="11"/>
+    <w:qFormat/>
+    <w:rsid w:val="00EE4D3D"/>
+    <w:pPr>
+      <w:numPr>
+        <w:ilvl w:val="1"/>
+      </w:numPr>
+    </w:pPr>
+    <w:rPr>
+      <w:rFonts w:eastAsiaTheme="minorEastAsia"/>
+      <w:color w:val="5A5A5A" w:themeColor="text1" w:themeTint="A5"/>
+      <w:spacing w:val="15"/>
+    </w:rPr>
+  </w:style>
+  <w:style w:type="character" w:customStyle="1" w:styleId="SubtitleChar">
+    <w:name w:val="Subtitle Char"/>
+    <w:basedOn w:val="DefaultParagraphFont"/>
+    <w:link w:val="Subtitle"/>
+    <w:uiPriority w:val="11"/>
+    <w:rsid w:val="00EE4D3D"/>
+    <w:rPr>
+      <w:rFonts w:eastAsiaTheme="minorEastAsia"/>
+      <w:color w:val="5A5A5A" w:themeColor="text1" w:themeTint="A5"/>
+      <w:spacing w:val="15"/>
+    </w:rPr>
+  </w:style>
+  <w:style w:type="paragraph" w:styleId="Caption">
+    <w:name w:val="caption"/>
+    <w:basedOn w:val="Normal"/>
+    <w:next w:val="Normal"/>
+    <w:uiPriority w:val="35"/>
+    <w:unhideWhenUsed/>
+    <w:qFormat/>
+    <w:rsid w:val="00F77B8B"/>
+    <w:pPr>
+      <w:spacing w:after="200" w:line="240" w:lineRule="auto"/>
+    </w:pPr>
+    <w:rPr>
+      <w:i/>
+      <w:iCs/>
+      <w:color w:val="44546A" w:themeColor="text2"/>
+      <w:sz w:val="18"/>
+      <w:szCs w:val="18"/>
+    </w:rPr>
+  </w:style>
+  <w:style w:type="table" w:styleId="TableGrid">
+    <w:name w:val="Table Grid"/>
+    <w:basedOn w:val="TableNormal"/>
+    <w:uiPriority w:val="39"/>
+    <w:rsid w:val="00F77B8B"/>
+    <w:pPr>
+      <w:spacing w:after="0" w:line="240" w:lineRule="auto"/>
+    </w:pPr>
+    <w:tblPr>
+      <w:tblBorders>
+        <w:top w:val="single" w:sz="4" w:space="0" w:color="auto"/>
+        <w:left w:val="single" w:sz="4" w:space="0" w:color="auto"/>
+        <w:bottom w:val="single" w:sz="4" w:space="0" w:color="auto"/>
+        <w:right w:val="single" w:sz="4" w:space="0" w:color="auto"/>
+        <w:insideH w:val="single" w:sz="4" w:space="0" w:color="auto"/>
+        <w:insideV w:val="single" w:sz="4" w:space="0" w:color="auto"/>
+      </w:tblBorders>
+    </w:tblPr>
+  </w:style>
+  <w:style w:type="table" w:styleId="PlainTable5">
+    <w:name w:val="Plain Table 5"/>
+    <w:basedOn w:val="TableNormal"/>
+    <w:uiPriority w:val="45"/>
+    <w:rsid w:val="008841C7"/>
+    <w:pPr>
+      <w:spacing w:after="0" w:line="240" w:lineRule="auto"/>
+    </w:pPr>
+    <w:tblPr>
+      <w:tblStyleRowBandSize w:val="1"/>
+      <w:tblStyleColBandSize w:val="1"/>
+    </w:tblPr>
+    <w:tblStylePr w:type="firstRow">
+      <w:rPr>
+        <w:rFonts w:asciiTheme="majorHAnsi" w:eastAsiaTheme="majorEastAsia" w:hAnsiTheme="majorHAnsi" w:cstheme="majorBidi"/>
+        <w:i/>
+        <w:iCs/>
+        <w:sz w:val="26"/>
+      </w:rPr>
+      <w:tblPr/>
+      <w:tcPr>
+        <w:tcBorders>
+          <w:bottom w:val="single" w:sz="4" w:space="0" w:color="7F7F7F" w:themeColor="text1" w:themeTint="80"/>
+        </w:tcBorders>
+        <w:shd w:val="clear" w:color="auto" w:fill="FFFFFF" w:themeFill="background1"/>
+      </w:tcPr>
+    </w:tblStylePr>
+    <w:tblStylePr w:type="lastRow">
+      <w:rPr>
+        <w:rFonts w:asciiTheme="majorHAnsi" w:eastAsiaTheme="majorEastAsia" w:hAnsiTheme="majorHAnsi" w:cstheme="majorBidi"/>
+        <w:i/>
+        <w:iCs/>
+        <w:sz w:val="26"/>
+      </w:rPr>
+      <w:tblPr/>
+      <w:tcPr>
+        <w:tcBorders>
+          <w:top w:val="single" w:sz="4" w:space="0" w:color="7F7F7F" w:themeColor="text1" w:themeTint="80"/>
+        </w:tcBorders>
+        <w:shd w:val="clear" w:color="auto" w:fill="FFFFFF" w:themeFill="background1"/>
+      </w:tcPr>
+    </w:tblStylePr>
+    <w:tblStylePr w:type="firstCol">
+      <w:pPr>
+        <w:jc w:val="right"/>
+      </w:pPr>
+      <w:rPr>
+        <w:rFonts w:asciiTheme="majorHAnsi" w:eastAsiaTheme="majorEastAsia" w:hAnsiTheme="majorHAnsi" w:cstheme="majorBidi"/>
+        <w:i/>
+        <w:iCs/>
+        <w:sz w:val="26"/>
+      </w:rPr>
+      <w:tblPr/>
+      <w:tcPr>
+        <w:tcBorders>
+          <w:right w:val="single" w:sz="4" w:space="0" w:color="7F7F7F" w:themeColor="text1" w:themeTint="80"/>
+        </w:tcBorders>
+        <w:shd w:val="clear" w:color="auto" w:fill="FFFFFF" w:themeFill="background1"/>
+      </w:tcPr>
+    </w:tblStylePr>
+    <w:tblStylePr w:type="lastCol">
+      <w:rPr>
+        <w:rFonts w:asciiTheme="majorHAnsi" w:eastAsiaTheme="majorEastAsia" w:hAnsiTheme="majorHAnsi" w:cstheme="majorBidi"/>
+        <w:i/>
+        <w:iCs/>
+        <w:sz w:val="26"/>
+      </w:rPr>
+      <w:tblPr/>
+      <w:tcPr>
+        <w:tcBorders>
+          <w:left w:val="single" w:sz="4" w:space="0" w:color="7F7F7F" w:themeColor="text1" w:themeTint="80"/>
+        </w:tcBorders>
+        <w:shd w:val="clear" w:color="auto" w:fill="FFFFFF" w:themeFill="background1"/>
+      </w:tcPr>
+    </w:tblStylePr>
+    <w:tblStylePr w:type="band1Vert">
+      <w:tblPr/>
+      <w:tcPr>
+        <w:shd w:val="clear" w:color="auto" w:fill="F2F2F2" w:themeFill="background1" w:themeFillShade="F2"/>
+      </w:tcPr>
+    </w:tblStylePr>
+    <w:tblStylePr w:type="band1Horz">
+      <w:tblPr/>
+      <w:tcPr>
+        <w:shd w:val="clear" w:color="auto" w:fill="F2F2F2" w:themeFill="background1" w:themeFillShade="F2"/>
+      </w:tcPr>
+    </w:tblStylePr>
+    <w:tblStylePr w:type="neCell">
+      <w:tblPr/>
+      <w:tcPr>
+        <w:tcBorders>
+          <w:left w:val="nil"/>
+        </w:tcBorders>
+      </w:tcPr>
+    </w:tblStylePr>
+    <w:tblStylePr w:type="nwCell">
+      <w:tblPr/>
+      <w:tcPr>
+        <w:tcBorders>
+          <w:right w:val="nil"/>
+        </w:tcBorders>
+      </w:tcPr>
+    </w:tblStylePr>
+    <w:tblStylePr w:type="seCell">
+      <w:tblPr/>
+      <w:tcPr>
+        <w:tcBorders>
+          <w:left w:val="nil"/>
+        </w:tcBorders>
+      </w:tcPr>
+    </w:tblStylePr>
+    <w:tblStylePr w:type="swCell">
+      <w:tblPr/>
+      <w:tcPr>
+        <w:tcBorders>
+          <w:right w:val="nil"/>
+        </w:tcBorders>
+      </w:tcPr>
+    </w:tblStylePr>
+  </w:style>
+  <w:style w:type="table" w:styleId="PlainTable4">
+    <w:name w:val="Plain Table 4"/>
+    <w:basedOn w:val="TableNormal"/>
+    <w:uiPriority w:val="44"/>
+    <w:rsid w:val="008841C7"/>
+    <w:pPr>
+      <w:spacing w:after="0" w:line="240" w:lineRule="auto"/>
+    </w:pPr>
+    <w:tblPr>
+      <w:tblStyleRowBandSize w:val="1"/>
+      <w:tblStyleColBandSize w:val="1"/>
+    </w:tblPr>
+    <w:tblStylePr w:type="firstRow">
+      <w:rPr>
+        <w:b/>
+        <w:bCs/>
+      </w:rPr>
+    </w:tblStylePr>
+    <w:tblStylePr w:type="lastRow">
+      <w:rPr>
+        <w:b/>
+        <w:bCs/>
+      </w:rPr>
+    </w:tblStylePr>
+    <w:tblStylePr w:type="firstCol">
+      <w:rPr>
+        <w:b/>
+        <w:bCs/>
+      </w:rPr>
+    </w:tblStylePr>
+    <w:tblStylePr w:type="lastCol">
+      <w:rPr>
+        <w:b/>
+        <w:bCs/>
+      </w:rPr>
+    </w:tblStylePr>
+    <w:tblStylePr w:type="band1Vert">
+      <w:tblPr/>
+      <w:tcPr>
+        <w:shd w:val="clear" w:color="auto" w:fill="F2F2F2" w:themeFill="background1" w:themeFillShade="F2"/>
+      </w:tcPr>
+    </w:tblStylePr>
+    <w:tblStylePr w:type="band1Horz">
+      <w:tblPr/>
+      <w:tcPr>
+        <w:shd w:val="clear" w:color="auto" w:fill="F2F2F2" w:themeFill="background1" w:themeFillShade="F2"/>
+      </w:tcPr>
+    </w:tblStylePr>
   </w:style>
 </w:styles>
 </file>

</xml_diff>